<commit_message>
Aufgabe 1.2.1 und 1.3.2 vervollständigt. .gutignore geupdatet
</commit_message>
<xml_diff>
--- a/Schriftlich/Schriftlich 1.2.docx
+++ b/Schriftlich/Schriftlich 1.2.docx
@@ -6,7 +6,6 @@
       <w:pPr>
         <w:rPr>
           <w:b/>
-          <w:sz w:val="24"/>
           <w:szCs w:val="24"/>
           <w:u w:val="single"/>
           <w:lang w:val="de-DE"/>
@@ -15,7 +14,6 @@
       <w:r>
         <w:rPr>
           <w:b/>
-          <w:sz w:val="24"/>
           <w:szCs w:val="24"/>
           <w:u w:val="single"/>
           <w:lang w:val="de-DE"/>
@@ -26,46 +24,106 @@
     <w:p>
       <w:pPr>
         <w:rPr>
-          <w:sz w:val="24"/>
-          <w:szCs w:val="24"/>
-          <w:lang w:val="de-DE"/>
-        </w:rPr>
-      </w:pPr>
-      <w:r>
-        <w:rPr>
-          <w:sz w:val="24"/>
-          <w:szCs w:val="24"/>
-          <w:lang w:val="de-DE"/>
-        </w:rPr>
-        <w:t>TODO</w:t>
-      </w:r>
-    </w:p>
-    <w:p>
-      <w:pPr>
-        <w:rPr>
           <w:b/>
-          <w:sz w:val="24"/>
-          <w:szCs w:val="24"/>
-          <w:u w:val="single"/>
+          <w:szCs w:val="24"/>
           <w:lang w:val="de-DE"/>
         </w:rPr>
       </w:pPr>
       <w:r>
         <w:rPr>
           <w:b/>
-          <w:sz w:val="24"/>
-          <w:szCs w:val="24"/>
-          <w:u w:val="single"/>
-          <w:lang w:val="de-DE"/>
-        </w:rPr>
-        <w:t>1.2.2</w:t>
-      </w:r>
+          <w:szCs w:val="24"/>
+          <w:lang w:val="de-DE"/>
+        </w:rPr>
+        <w:t xml:space="preserve">Welche Funktionalität ist bereits implementiert? </w:t>
+      </w:r>
+    </w:p>
+    <w:p>
+      <w:pPr>
+        <w:rPr>
+          <w:szCs w:val="24"/>
+          <w:lang w:val="de-DE"/>
+        </w:rPr>
+      </w:pPr>
+      <w:r>
+        <w:rPr>
+          <w:szCs w:val="24"/>
+          <w:lang w:val="de-DE"/>
+        </w:rPr>
+        <w:t xml:space="preserve">Das GUI bietet schon eine Ausleihe-Ansicht, die die Kunden und Medien der Mediathek in zwei Tabellen anzeigt. </w:t>
+      </w:r>
+    </w:p>
+    <w:p>
+      <w:pPr>
+        <w:rPr>
+          <w:szCs w:val="24"/>
+          <w:lang w:val="de-DE"/>
+        </w:rPr>
+      </w:pPr>
+      <w:r>
+        <w:rPr>
+          <w:szCs w:val="24"/>
+          <w:lang w:val="de-DE"/>
+        </w:rPr>
+        <w:t>An der Seite befinden sich Felder für den Ausgewählten Kunden und das Aus</w:t>
+      </w:r>
+      <w:r>
+        <w:rPr>
+          <w:szCs w:val="24"/>
+          <w:lang w:val="de-DE"/>
+        </w:rPr>
+        <w:t>gewählte Medien</w:t>
+      </w:r>
+      <w:r>
+        <w:rPr>
+          <w:szCs w:val="24"/>
+          <w:lang w:val="de-DE"/>
+        </w:rPr>
+        <w:t>.</w:t>
+      </w:r>
+    </w:p>
+    <w:p>
+      <w:pPr>
+        <w:rPr>
+          <w:szCs w:val="24"/>
+          <w:lang w:val="de-DE"/>
+        </w:rPr>
+      </w:pPr>
+      <w:r>
+        <w:rPr>
+          <w:szCs w:val="24"/>
+          <w:lang w:val="de-DE"/>
+        </w:rPr>
+        <w:t>Es gibt einen Reiter „Ausleihe-Ansicht“.</w:t>
+      </w:r>
+    </w:p>
+    <w:p>
+      <w:pPr>
+        <w:rPr>
+          <w:szCs w:val="24"/>
+          <w:lang w:val="de-DE"/>
+        </w:rPr>
+      </w:pPr>
+      <w:r>
+        <w:rPr>
+          <w:szCs w:val="24"/>
+          <w:lang w:val="de-DE"/>
+        </w:rPr>
+        <w:t>Es gibt einen „ausleihen“-Knopf</w:t>
+      </w:r>
+    </w:p>
+    <w:p>
+      <w:pPr>
+        <w:rPr>
+          <w:szCs w:val="24"/>
+          <w:lang w:val="de-DE"/>
+        </w:rPr>
+      </w:pPr>
     </w:p>
     <w:p>
       <w:pPr>
         <w:rPr>
           <w:b/>
-          <w:sz w:val="24"/>
           <w:szCs w:val="24"/>
           <w:lang w:val="de-DE"/>
         </w:rPr>
@@ -73,358 +131,60 @@
       <w:r>
         <w:rPr>
           <w:b/>
-          <w:sz w:val="24"/>
-          <w:szCs w:val="24"/>
-          <w:lang w:val="de-DE"/>
-        </w:rPr>
-        <w:t>Wie viele Testklassen gibt es?</w:t>
-      </w:r>
-    </w:p>
-    <w:p>
-      <w:pPr>
-        <w:rPr>
-          <w:sz w:val="24"/>
-          <w:szCs w:val="24"/>
-          <w:lang w:val="de-DE"/>
-        </w:rPr>
-      </w:pPr>
-      <w:r>
-        <w:rPr>
-          <w:sz w:val="24"/>
-          <w:szCs w:val="24"/>
-          <w:lang w:val="de-DE"/>
-        </w:rPr>
-        <w:t>AssertTest</w:t>
-      </w:r>
-    </w:p>
-    <w:p>
-      <w:pPr>
-        <w:rPr>
-          <w:sz w:val="24"/>
-          <w:szCs w:val="24"/>
-          <w:lang w:val="de-DE"/>
-        </w:rPr>
-      </w:pPr>
-      <w:r>
-        <w:rPr>
-          <w:sz w:val="24"/>
-          <w:szCs w:val="24"/>
-          <w:lang w:val="de-DE"/>
-        </w:rPr>
-        <w:t>AusleiheMedienFormatiererComperatorTest</w:t>
-      </w:r>
-    </w:p>
-    <w:p>
-      <w:pPr>
-        <w:rPr>
-          <w:sz w:val="24"/>
-          <w:szCs w:val="24"/>
-          <w:lang w:val="de-DE"/>
-        </w:rPr>
-      </w:pPr>
-      <w:r>
-        <w:rPr>
-          <w:sz w:val="24"/>
-          <w:szCs w:val="24"/>
-          <w:lang w:val="de-DE"/>
-        </w:rPr>
-        <w:t>KundenComperatorTest</w:t>
-      </w:r>
-    </w:p>
-    <w:p>
-      <w:pPr>
-        <w:rPr>
-          <w:sz w:val="24"/>
-          <w:szCs w:val="24"/>
-          <w:lang w:val="de-DE"/>
-        </w:rPr>
-      </w:pPr>
-      <w:r>
-        <w:rPr>
-          <w:sz w:val="24"/>
-          <w:szCs w:val="24"/>
-          <w:lang w:val="de-DE"/>
-        </w:rPr>
-        <w:t>AusleiheMedienTableModelTest</w:t>
-      </w:r>
-    </w:p>
-    <w:p>
-      <w:pPr>
-        <w:rPr>
-          <w:sz w:val="24"/>
-          <w:szCs w:val="24"/>
-          <w:lang w:val="de-DE"/>
-        </w:rPr>
-      </w:pPr>
-      <w:r>
-        <w:rPr>
-          <w:sz w:val="24"/>
-          <w:szCs w:val="24"/>
-          <w:lang w:val="de-DE"/>
-        </w:rPr>
-        <w:t>KundenstammServiceImplTest</w:t>
-      </w:r>
-    </w:p>
-    <w:p>
-      <w:pPr>
-        <w:rPr>
-          <w:sz w:val="24"/>
-          <w:szCs w:val="24"/>
-          <w:lang w:val="de-DE"/>
-        </w:rPr>
-      </w:pPr>
-      <w:r>
-        <w:rPr>
-          <w:sz w:val="24"/>
-          <w:szCs w:val="24"/>
-          <w:lang w:val="de-DE"/>
-        </w:rPr>
-        <w:t>VerleihServiceImplTest</w:t>
-      </w:r>
-    </w:p>
-    <w:p>
-      <w:pPr>
-        <w:rPr>
-          <w:sz w:val="24"/>
-          <w:szCs w:val="24"/>
-          <w:lang w:val="de-DE"/>
-        </w:rPr>
-      </w:pPr>
-      <w:r>
-        <w:rPr>
-          <w:sz w:val="24"/>
-          <w:szCs w:val="24"/>
-          <w:lang w:val="de-DE"/>
-        </w:rPr>
-        <w:t>KundennummerTest</w:t>
-      </w:r>
-    </w:p>
-    <w:p>
-      <w:pPr>
-        <w:rPr>
-          <w:sz w:val="24"/>
-          <w:szCs w:val="24"/>
-          <w:lang w:val="de-DE"/>
-        </w:rPr>
-      </w:pPr>
-      <w:r>
-        <w:rPr>
-          <w:sz w:val="24"/>
-          <w:szCs w:val="24"/>
-          <w:lang w:val="de-DE"/>
-        </w:rPr>
-        <w:t>PLZTest</w:t>
-      </w:r>
-    </w:p>
-    <w:p>
-      <w:pPr>
-        <w:rPr>
-          <w:sz w:val="24"/>
-          <w:szCs w:val="24"/>
-          <w:lang w:val="de-DE"/>
-        </w:rPr>
-      </w:pPr>
-      <w:r>
-        <w:rPr>
-          <w:sz w:val="24"/>
-          <w:szCs w:val="24"/>
-          <w:lang w:val="de-DE"/>
-        </w:rPr>
-        <w:t>CDTest</w:t>
-      </w:r>
-    </w:p>
-    <w:p>
-      <w:pPr>
-        <w:rPr>
-          <w:sz w:val="24"/>
-          <w:szCs w:val="24"/>
-          <w:lang w:val="de-DE"/>
-        </w:rPr>
-      </w:pPr>
-      <w:r>
-        <w:rPr>
-          <w:sz w:val="24"/>
-          <w:szCs w:val="24"/>
-          <w:lang w:val="de-DE"/>
-        </w:rPr>
-        <w:t>GeldbetragTest</w:t>
-      </w:r>
-    </w:p>
-    <w:p>
-      <w:pPr>
-        <w:rPr>
-          <w:sz w:val="24"/>
-          <w:szCs w:val="24"/>
-          <w:lang w:val="de-DE"/>
-        </w:rPr>
-      </w:pPr>
-      <w:r>
-        <w:rPr>
-          <w:sz w:val="24"/>
-          <w:szCs w:val="24"/>
-          <w:lang w:val="de-DE"/>
-        </w:rPr>
-        <w:t>VerleihkarteTest</w:t>
-      </w:r>
-    </w:p>
-    <w:p>
-      <w:pPr>
-        <w:rPr>
-          <w:sz w:val="24"/>
-          <w:szCs w:val="24"/>
-          <w:lang w:val="de-DE"/>
-        </w:rPr>
-      </w:pPr>
-      <w:r>
-        <w:rPr>
-          <w:sz w:val="24"/>
-          <w:szCs w:val="24"/>
-          <w:lang w:val="de-DE"/>
-        </w:rPr>
-        <w:t>Datumtest</w:t>
-      </w:r>
-    </w:p>
-    <w:p>
-      <w:pPr>
-        <w:rPr>
-          <w:sz w:val="24"/>
-          <w:szCs w:val="24"/>
-          <w:lang w:val="de-DE"/>
-        </w:rPr>
-      </w:pPr>
-      <w:r>
-        <w:rPr>
-          <w:sz w:val="24"/>
-          <w:szCs w:val="24"/>
-          <w:lang w:val="de-DE"/>
-        </w:rPr>
-        <w:t>MedienComperatorTest</w:t>
-      </w:r>
-    </w:p>
-    <w:p>
-      <w:pPr>
-        <w:rPr>
-          <w:sz w:val="24"/>
-          <w:szCs w:val="24"/>
-          <w:lang w:val="de-DE"/>
-        </w:rPr>
-      </w:pPr>
-      <w:r>
-        <w:rPr>
-          <w:sz w:val="24"/>
-          <w:szCs w:val="24"/>
-          <w:lang w:val="de-DE"/>
-        </w:rPr>
-        <w:t>KundeTest</w:t>
-      </w:r>
-    </w:p>
-    <w:p>
-      <w:pPr>
-        <w:rPr>
-          <w:sz w:val="24"/>
-          <w:szCs w:val="24"/>
-          <w:lang w:val="de-DE"/>
-        </w:rPr>
-      </w:pPr>
-      <w:r>
-        <w:rPr>
-          <w:sz w:val="24"/>
-          <w:szCs w:val="24"/>
-          <w:lang w:val="de-DE"/>
-        </w:rPr>
-        <w:t>KundenTableModelTest</w:t>
-      </w:r>
-    </w:p>
-    <w:p>
-      <w:pPr>
-        <w:rPr>
-          <w:sz w:val="24"/>
-          <w:szCs w:val="24"/>
-          <w:lang w:val="de-DE"/>
-        </w:rPr>
-      </w:pPr>
-      <w:r>
-        <w:rPr>
-          <w:sz w:val="24"/>
-          <w:szCs w:val="24"/>
-          <w:lang w:val="de-DE"/>
-        </w:rPr>
-        <w:t>MedienbestandServiceImplTest</w:t>
-      </w:r>
-    </w:p>
-    <w:p>
-      <w:pPr>
-        <w:rPr>
-          <w:sz w:val="24"/>
-          <w:szCs w:val="24"/>
-          <w:lang w:val="de-DE"/>
-        </w:rPr>
-      </w:pPr>
-      <w:r>
-        <w:rPr>
-          <w:sz w:val="24"/>
-          <w:szCs w:val="24"/>
-          <w:lang w:val="de-DE"/>
-        </w:rPr>
-        <w:t>DVDTest</w:t>
-      </w:r>
-    </w:p>
-    <w:p>
-      <w:pPr>
-        <w:rPr>
-          <w:sz w:val="24"/>
-          <w:szCs w:val="24"/>
-          <w:lang w:val="de-DE"/>
-        </w:rPr>
-      </w:pPr>
-      <w:r>
-        <w:rPr>
-          <w:sz w:val="24"/>
-          <w:szCs w:val="24"/>
-          <w:lang w:val="de-DE"/>
-        </w:rPr>
-        <w:t>Die Klassen enden mit dem Postfix Test</w:t>
-      </w:r>
-    </w:p>
-    <w:p>
-      <w:pPr>
-        <w:rPr>
-          <w:sz w:val="24"/>
-          <w:szCs w:val="24"/>
-          <w:lang w:val="de-DE"/>
-        </w:rPr>
-      </w:pPr>
-      <w:r>
-        <w:rPr>
-          <w:sz w:val="24"/>
-          <w:szCs w:val="24"/>
-          <w:lang w:val="de-DE"/>
-        </w:rPr>
-        <w:t>17 Unittesst Klassen mit 60 Tests</w:t>
-      </w:r>
-    </w:p>
-    <w:p>
-      <w:pPr>
-        <w:rPr>
-          <w:sz w:val="24"/>
-          <w:szCs w:val="24"/>
-          <w:lang w:val="de-DE"/>
-        </w:rPr>
-      </w:pPr>
-    </w:p>
-    <w:p>
-      <w:pPr>
-        <w:rPr>
-          <w:sz w:val="24"/>
-          <w:szCs w:val="24"/>
-          <w:lang w:val="de-DE"/>
-        </w:rPr>
-      </w:pPr>
-    </w:p>
-    <w:p>
-      <w:pPr>
-        <w:rPr>
-          <w:sz w:val="24"/>
+          <w:szCs w:val="24"/>
+          <w:lang w:val="de-DE"/>
+        </w:rPr>
+        <w:t>Fehlerhafte Implementation</w:t>
+      </w:r>
+    </w:p>
+    <w:p>
+      <w:pPr>
+        <w:rPr>
+          <w:szCs w:val="24"/>
+          <w:lang w:val="de-DE"/>
+        </w:rPr>
+      </w:pPr>
+      <w:r>
+        <w:rPr>
+          <w:szCs w:val="24"/>
+          <w:lang w:val="de-DE"/>
+        </w:rPr>
+        <w:t>Der Ausleighen Knopf kann erst gedrückt werden wenn zwei Medien ausgewählt wurden.</w:t>
+      </w:r>
+    </w:p>
+    <w:p>
+      <w:pPr>
+        <w:rPr>
+          <w:szCs w:val="24"/>
+          <w:lang w:val="de-DE"/>
+        </w:rPr>
+      </w:pPr>
+      <w:r>
+        <w:rPr>
+          <w:szCs w:val="24"/>
+          <w:lang w:val="de-DE"/>
+        </w:rPr>
+        <w:t>Ausgewählte Medien werden nicht an der Seite angezeigt.</w:t>
+      </w:r>
+    </w:p>
+    <w:p>
+      <w:pPr>
+        <w:rPr>
+          <w:szCs w:val="24"/>
+          <w:lang w:val="de-DE"/>
+        </w:rPr>
+      </w:pPr>
+      <w:r>
+        <w:rPr>
+          <w:szCs w:val="24"/>
+          <w:lang w:val="de-DE"/>
+        </w:rPr>
+        <w:t>Ausgewählter Kunde an der Seite nutzt default toString() Funktion.</w:t>
+      </w:r>
+    </w:p>
+    <w:p>
+      <w:pPr>
+        <w:rPr>
           <w:szCs w:val="24"/>
           <w:lang w:val="de-DE"/>
         </w:rPr>
@@ -436,7 +196,6 @@
       <w:pPr>
         <w:rPr>
           <w:b/>
-          <w:sz w:val="24"/>
           <w:szCs w:val="24"/>
           <w:lang w:val="de-DE"/>
         </w:rPr>
@@ -444,25 +203,452 @@
       <w:r>
         <w:rPr>
           <w:b/>
-          <w:sz w:val="24"/>
+          <w:szCs w:val="24"/>
+          <w:lang w:val="de-DE"/>
+        </w:rPr>
+        <w:t xml:space="preserve">Was wird noch nicht unterstützt, sollte aber in keiner guten Mediathek fehlen? </w:t>
+      </w:r>
+    </w:p>
+    <w:p>
+      <w:pPr>
+        <w:rPr>
+          <w:szCs w:val="24"/>
+          <w:lang w:val="de-DE"/>
+        </w:rPr>
+      </w:pPr>
+      <w:r>
+        <w:rPr>
+          <w:szCs w:val="24"/>
+          <w:lang w:val="de-DE"/>
+        </w:rPr>
+        <w:t>Es sollte die Möglichkeit geben zu schauen welcher Kunde, welche Medien ausgeliehen hat.</w:t>
+      </w:r>
+    </w:p>
+    <w:p>
+      <w:pPr>
+        <w:rPr>
+          <w:szCs w:val="24"/>
+          <w:lang w:val="de-DE"/>
+        </w:rPr>
+      </w:pPr>
+      <w:r>
+        <w:rPr>
+          <w:szCs w:val="24"/>
+          <w:lang w:val="de-DE"/>
+        </w:rPr>
+        <w:t>Es sollte die öglichkeit geben Medien wieder zurück zu geben.</w:t>
+      </w:r>
+    </w:p>
+    <w:p>
+      <w:pPr>
+        <w:rPr>
+          <w:szCs w:val="24"/>
+          <w:lang w:val="de-DE"/>
+        </w:rPr>
+      </w:pPr>
+      <w:r>
+        <w:rPr>
+          <w:szCs w:val="24"/>
+          <w:lang w:val="de-DE"/>
+        </w:rPr>
+        <w:t>Es sollten Kunden hinzugefügt und entfernt werden können.</w:t>
+      </w:r>
+    </w:p>
+    <w:p>
+      <w:pPr>
+        <w:rPr>
+          <w:szCs w:val="24"/>
+          <w:lang w:val="de-DE"/>
+        </w:rPr>
+      </w:pPr>
+      <w:r>
+        <w:rPr>
+          <w:szCs w:val="24"/>
+          <w:lang w:val="de-DE"/>
+        </w:rPr>
+        <w:t>Es sollten neue Medien hinzugefügt und entfernt werden können.</w:t>
+      </w:r>
+    </w:p>
+    <w:p>
+      <w:pPr>
+        <w:rPr>
+          <w:szCs w:val="24"/>
+          <w:lang w:val="de-DE"/>
+        </w:rPr>
+      </w:pPr>
+    </w:p>
+    <w:p>
+      <w:pPr>
+        <w:rPr>
+          <w:b/>
+          <w:szCs w:val="24"/>
+          <w:u w:val="single"/>
+          <w:lang w:val="de-DE"/>
+        </w:rPr>
+      </w:pPr>
+      <w:r>
+        <w:rPr>
+          <w:b/>
+          <w:szCs w:val="24"/>
+          <w:u w:val="single"/>
+          <w:lang w:val="de-DE"/>
+        </w:rPr>
+        <w:t>1.2.2</w:t>
+      </w:r>
+    </w:p>
+    <w:p>
+      <w:pPr>
+        <w:rPr>
+          <w:b/>
+          <w:szCs w:val="24"/>
+          <w:lang w:val="de-DE"/>
+        </w:rPr>
+      </w:pPr>
+      <w:r>
+        <w:rPr>
+          <w:b/>
+          <w:szCs w:val="24"/>
+          <w:lang w:val="de-DE"/>
+        </w:rPr>
+        <w:t>Wie viele Testklassen gibt es?</w:t>
+      </w:r>
+    </w:p>
+    <w:p>
+      <w:pPr>
+        <w:rPr>
+          <w:szCs w:val="24"/>
+          <w:lang w:val="de-DE"/>
+        </w:rPr>
+      </w:pPr>
+      <w:r>
+        <w:rPr>
+          <w:szCs w:val="24"/>
+          <w:lang w:val="de-DE"/>
+        </w:rPr>
+        <w:t>AssertTest</w:t>
+      </w:r>
+    </w:p>
+    <w:p>
+      <w:pPr>
+        <w:rPr>
+          <w:szCs w:val="24"/>
+          <w:lang w:val="de-DE"/>
+        </w:rPr>
+      </w:pPr>
+      <w:r>
+        <w:rPr>
+          <w:szCs w:val="24"/>
+          <w:lang w:val="de-DE"/>
+        </w:rPr>
+        <w:t>AusleiheMedienFormatiererComperatorTest</w:t>
+      </w:r>
+    </w:p>
+    <w:p>
+      <w:pPr>
+        <w:rPr>
+          <w:szCs w:val="24"/>
+          <w:lang w:val="de-DE"/>
+        </w:rPr>
+      </w:pPr>
+      <w:r>
+        <w:rPr>
+          <w:szCs w:val="24"/>
+          <w:lang w:val="de-DE"/>
+        </w:rPr>
+        <w:t>KundenComperatorTest</w:t>
+      </w:r>
+    </w:p>
+    <w:p>
+      <w:pPr>
+        <w:rPr>
+          <w:szCs w:val="24"/>
+          <w:lang w:val="de-DE"/>
+        </w:rPr>
+      </w:pPr>
+      <w:r>
+        <w:rPr>
+          <w:szCs w:val="24"/>
+          <w:lang w:val="de-DE"/>
+        </w:rPr>
+        <w:t>AusleiheMedienTableModelTest</w:t>
+      </w:r>
+    </w:p>
+    <w:p>
+      <w:pPr>
+        <w:rPr>
+          <w:szCs w:val="24"/>
+          <w:lang w:val="de-DE"/>
+        </w:rPr>
+      </w:pPr>
+      <w:r>
+        <w:rPr>
+          <w:szCs w:val="24"/>
+          <w:lang w:val="de-DE"/>
+        </w:rPr>
+        <w:t>KundenstammServiceImplTest</w:t>
+      </w:r>
+    </w:p>
+    <w:p>
+      <w:pPr>
+        <w:rPr>
+          <w:szCs w:val="24"/>
+          <w:lang w:val="de-DE"/>
+        </w:rPr>
+      </w:pPr>
+      <w:r>
+        <w:rPr>
+          <w:szCs w:val="24"/>
+          <w:lang w:val="de-DE"/>
+        </w:rPr>
+        <w:t>VerleihServiceImplTest</w:t>
+      </w:r>
+    </w:p>
+    <w:p>
+      <w:pPr>
+        <w:rPr>
+          <w:szCs w:val="24"/>
+          <w:lang w:val="de-DE"/>
+        </w:rPr>
+      </w:pPr>
+      <w:r>
+        <w:rPr>
           <w:szCs w:val="24"/>
           <w:lang w:val="de-DE"/>
         </w:rPr>
         <w:lastRenderedPageBreak/>
+        <w:t>KundennummerTest</w:t>
+      </w:r>
+    </w:p>
+    <w:p>
+      <w:pPr>
+        <w:rPr>
+          <w:szCs w:val="24"/>
+          <w:lang w:val="de-DE"/>
+        </w:rPr>
+      </w:pPr>
+      <w:r>
+        <w:rPr>
+          <w:szCs w:val="24"/>
+          <w:lang w:val="de-DE"/>
+        </w:rPr>
+        <w:t>PLZTest</w:t>
+      </w:r>
+    </w:p>
+    <w:p>
+      <w:pPr>
+        <w:rPr>
+          <w:szCs w:val="24"/>
+          <w:lang w:val="de-DE"/>
+        </w:rPr>
+      </w:pPr>
+      <w:r>
+        <w:rPr>
+          <w:szCs w:val="24"/>
+          <w:lang w:val="de-DE"/>
+        </w:rPr>
+        <w:t>CDTest</w:t>
+      </w:r>
+    </w:p>
+    <w:p>
+      <w:pPr>
+        <w:rPr>
+          <w:szCs w:val="24"/>
+          <w:lang w:val="de-DE"/>
+        </w:rPr>
+      </w:pPr>
+      <w:r>
+        <w:rPr>
+          <w:szCs w:val="24"/>
+          <w:lang w:val="de-DE"/>
+        </w:rPr>
+        <w:t>GeldbetragTest</w:t>
+      </w:r>
+    </w:p>
+    <w:p>
+      <w:pPr>
+        <w:rPr>
+          <w:szCs w:val="24"/>
+          <w:lang w:val="de-DE"/>
+        </w:rPr>
+      </w:pPr>
+      <w:r>
+        <w:rPr>
+          <w:szCs w:val="24"/>
+          <w:lang w:val="de-DE"/>
+        </w:rPr>
+        <w:t>VerleihkarteTest</w:t>
+      </w:r>
+    </w:p>
+    <w:p>
+      <w:pPr>
+        <w:rPr>
+          <w:szCs w:val="24"/>
+          <w:lang w:val="de-DE"/>
+        </w:rPr>
+      </w:pPr>
+      <w:r>
+        <w:rPr>
+          <w:szCs w:val="24"/>
+          <w:lang w:val="de-DE"/>
+        </w:rPr>
+        <w:t>Datumtest</w:t>
+      </w:r>
+    </w:p>
+    <w:p>
+      <w:pPr>
+        <w:rPr>
+          <w:szCs w:val="24"/>
+          <w:lang w:val="de-DE"/>
+        </w:rPr>
+      </w:pPr>
+      <w:r>
+        <w:rPr>
+          <w:szCs w:val="24"/>
+          <w:lang w:val="de-DE"/>
+        </w:rPr>
+        <w:t>MedienComperatorTest</w:t>
+      </w:r>
+    </w:p>
+    <w:p>
+      <w:pPr>
+        <w:rPr>
+          <w:szCs w:val="24"/>
+          <w:lang w:val="de-DE"/>
+        </w:rPr>
+      </w:pPr>
+      <w:r>
+        <w:rPr>
+          <w:szCs w:val="24"/>
+          <w:lang w:val="de-DE"/>
+        </w:rPr>
+        <w:t>KundeTest</w:t>
+      </w:r>
+    </w:p>
+    <w:p>
+      <w:pPr>
+        <w:rPr>
+          <w:szCs w:val="24"/>
+          <w:lang w:val="de-DE"/>
+        </w:rPr>
+      </w:pPr>
+      <w:r>
+        <w:rPr>
+          <w:szCs w:val="24"/>
+          <w:lang w:val="de-DE"/>
+        </w:rPr>
+        <w:t>KundenTableModelTest</w:t>
+      </w:r>
+    </w:p>
+    <w:p>
+      <w:pPr>
+        <w:rPr>
+          <w:szCs w:val="24"/>
+          <w:lang w:val="de-DE"/>
+        </w:rPr>
+      </w:pPr>
+      <w:r>
+        <w:rPr>
+          <w:szCs w:val="24"/>
+          <w:lang w:val="de-DE"/>
+        </w:rPr>
+        <w:t>MedienbestandServiceImplTest</w:t>
+      </w:r>
+    </w:p>
+    <w:p>
+      <w:pPr>
+        <w:rPr>
+          <w:szCs w:val="24"/>
+          <w:lang w:val="de-DE"/>
+        </w:rPr>
+      </w:pPr>
+      <w:r>
+        <w:rPr>
+          <w:szCs w:val="24"/>
+          <w:lang w:val="de-DE"/>
+        </w:rPr>
+        <w:t>DVDTest</w:t>
+      </w:r>
+    </w:p>
+    <w:p>
+      <w:pPr>
+        <w:rPr>
+          <w:szCs w:val="24"/>
+          <w:lang w:val="de-DE"/>
+        </w:rPr>
+      </w:pPr>
+      <w:r>
+        <w:rPr>
+          <w:szCs w:val="24"/>
+          <w:lang w:val="de-DE"/>
+        </w:rPr>
+        <w:t>Die Klassen enden mit dem Postfix Test</w:t>
+      </w:r>
+    </w:p>
+    <w:p>
+      <w:pPr>
+        <w:rPr>
+          <w:szCs w:val="24"/>
+          <w:lang w:val="de-DE"/>
+        </w:rPr>
+      </w:pPr>
+      <w:r>
+        <w:rPr>
+          <w:szCs w:val="24"/>
+          <w:lang w:val="de-DE"/>
+        </w:rPr>
+        <w:t>17 Unittesst Klassen mit 60 Tests</w:t>
+      </w:r>
+    </w:p>
+    <w:p>
+      <w:pPr>
+        <w:rPr>
+          <w:szCs w:val="24"/>
+          <w:lang w:val="de-DE"/>
+        </w:rPr>
+      </w:pPr>
+    </w:p>
+    <w:p>
+      <w:pPr>
+        <w:rPr>
+          <w:szCs w:val="24"/>
+          <w:lang w:val="de-DE"/>
+        </w:rPr>
+      </w:pPr>
+    </w:p>
+    <w:p>
+      <w:pPr>
+        <w:rPr>
+          <w:szCs w:val="24"/>
+          <w:lang w:val="de-DE"/>
+        </w:rPr>
+      </w:pPr>
+    </w:p>
+    <w:p>
+      <w:pPr>
+        <w:rPr>
+          <w:b/>
+          <w:szCs w:val="24"/>
+          <w:lang w:val="de-DE"/>
+        </w:rPr>
+      </w:pPr>
+      <w:r>
+        <w:rPr>
+          <w:b/>
+          <w:szCs w:val="24"/>
+          <w:lang w:val="de-DE"/>
+        </w:rPr>
         <w:t>Die Klassen, die die grafische Benutzungsoberfläche gestalten, sind für uns vorläufig nicht wichtig. Woran kann man sie erkennen?</w:t>
       </w:r>
     </w:p>
     <w:p>
       <w:pPr>
         <w:rPr>
-          <w:sz w:val="24"/>
-          <w:szCs w:val="24"/>
-          <w:lang w:val="de-DE"/>
-        </w:rPr>
-      </w:pPr>
-      <w:r>
-        <w:rPr>
-          <w:sz w:val="24"/>
+          <w:szCs w:val="24"/>
+          <w:lang w:val="de-DE"/>
+        </w:rPr>
+      </w:pPr>
+      <w:r>
+        <w:rPr>
           <w:szCs w:val="24"/>
           <w:lang w:val="de-DE"/>
         </w:rPr>
@@ -472,14 +658,12 @@
     <w:p>
       <w:pPr>
         <w:rPr>
-          <w:sz w:val="24"/>
-          <w:szCs w:val="24"/>
-          <w:lang w:val="de-DE"/>
-        </w:rPr>
-      </w:pPr>
-      <w:r>
-        <w:rPr>
-          <w:sz w:val="24"/>
+          <w:szCs w:val="24"/>
+          <w:lang w:val="de-DE"/>
+        </w:rPr>
+      </w:pPr>
+      <w:r>
+        <w:rPr>
           <w:szCs w:val="24"/>
           <w:lang w:val="de-DE"/>
         </w:rPr>
@@ -489,14 +673,12 @@
     <w:p>
       <w:pPr>
         <w:rPr>
-          <w:sz w:val="24"/>
-          <w:szCs w:val="24"/>
-          <w:lang w:val="de-DE"/>
-        </w:rPr>
-      </w:pPr>
-      <w:r>
-        <w:rPr>
-          <w:sz w:val="24"/>
+          <w:szCs w:val="24"/>
+          <w:lang w:val="de-DE"/>
+        </w:rPr>
+      </w:pPr>
+      <w:r>
+        <w:rPr>
           <w:szCs w:val="24"/>
           <w:lang w:val="de-DE"/>
         </w:rPr>
@@ -506,14 +688,12 @@
     <w:p>
       <w:pPr>
         <w:rPr>
-          <w:sz w:val="24"/>
-          <w:szCs w:val="24"/>
-          <w:lang w:val="de-DE"/>
-        </w:rPr>
-      </w:pPr>
-      <w:r>
-        <w:rPr>
-          <w:sz w:val="24"/>
+          <w:szCs w:val="24"/>
+          <w:lang w:val="de-DE"/>
+        </w:rPr>
+      </w:pPr>
+      <w:r>
+        <w:rPr>
           <w:szCs w:val="24"/>
           <w:lang w:val="de-DE"/>
         </w:rPr>
@@ -523,14 +703,12 @@
     <w:p>
       <w:pPr>
         <w:rPr>
-          <w:sz w:val="24"/>
-          <w:szCs w:val="24"/>
-          <w:lang w:val="de-DE"/>
-        </w:rPr>
-      </w:pPr>
-      <w:r>
-        <w:rPr>
-          <w:sz w:val="24"/>
+          <w:szCs w:val="24"/>
+          <w:lang w:val="de-DE"/>
+        </w:rPr>
+      </w:pPr>
+      <w:r>
+        <w:rPr>
           <w:szCs w:val="24"/>
           <w:lang w:val="de-DE"/>
         </w:rPr>
@@ -540,14 +718,12 @@
     <w:p>
       <w:pPr>
         <w:rPr>
-          <w:sz w:val="24"/>
-          <w:szCs w:val="24"/>
-          <w:lang w:val="de-DE"/>
-        </w:rPr>
-      </w:pPr>
-      <w:r>
-        <w:rPr>
-          <w:sz w:val="24"/>
+          <w:szCs w:val="24"/>
+          <w:lang w:val="de-DE"/>
+        </w:rPr>
+      </w:pPr>
+      <w:r>
+        <w:rPr>
           <w:szCs w:val="24"/>
           <w:lang w:val="de-DE"/>
         </w:rPr>
@@ -557,14 +733,12 @@
     <w:p>
       <w:pPr>
         <w:rPr>
-          <w:sz w:val="24"/>
-          <w:szCs w:val="24"/>
-          <w:lang w:val="de-DE"/>
-        </w:rPr>
-      </w:pPr>
-      <w:r>
-        <w:rPr>
-          <w:sz w:val="24"/>
+          <w:szCs w:val="24"/>
+          <w:lang w:val="de-DE"/>
+        </w:rPr>
+      </w:pPr>
+      <w:r>
+        <w:rPr>
           <w:szCs w:val="24"/>
           <w:lang w:val="de-DE"/>
         </w:rPr>
@@ -574,14 +748,12 @@
     <w:p>
       <w:pPr>
         <w:rPr>
-          <w:sz w:val="24"/>
-          <w:szCs w:val="24"/>
-          <w:lang w:val="de-DE"/>
-        </w:rPr>
-      </w:pPr>
-      <w:r>
-        <w:rPr>
-          <w:sz w:val="24"/>
+          <w:szCs w:val="24"/>
+          <w:lang w:val="de-DE"/>
+        </w:rPr>
+      </w:pPr>
+      <w:r>
+        <w:rPr>
           <w:szCs w:val="24"/>
           <w:lang w:val="de-DE"/>
         </w:rPr>
@@ -591,7 +763,6 @@
     <w:p>
       <w:pPr>
         <w:rPr>
-          <w:sz w:val="24"/>
           <w:szCs w:val="24"/>
           <w:lang w:val="de-DE"/>
         </w:rPr>
@@ -601,7 +772,6 @@
       <w:pPr>
         <w:rPr>
           <w:b/>
-          <w:sz w:val="24"/>
           <w:szCs w:val="24"/>
           <w:lang w:val="de-DE"/>
         </w:rPr>
@@ -609,17 +779,16 @@
       <w:r>
         <w:rPr>
           <w:b/>
-          <w:sz w:val="24"/>
-          <w:szCs w:val="24"/>
-          <w:lang w:val="de-DE"/>
-        </w:rPr>
+          <w:szCs w:val="24"/>
+          <w:lang w:val="de-DE"/>
+        </w:rPr>
+        <w:lastRenderedPageBreak/>
         <w:t xml:space="preserve">Die Benutzungsoberfläche arbeitet mit einem </w:t>
       </w:r>
       <w:r>
         <w:rPr>
           <w:b/>
           <w:i/>
-          <w:sz w:val="24"/>
           <w:szCs w:val="24"/>
           <w:lang w:val="de-DE"/>
         </w:rPr>
@@ -628,7 +797,6 @@
       <w:r>
         <w:rPr>
           <w:b/>
-          <w:sz w:val="24"/>
           <w:szCs w:val="24"/>
           <w:lang w:val="de-DE"/>
         </w:rPr>
@@ -638,14 +806,12 @@
     <w:p>
       <w:pPr>
         <w:rPr>
-          <w:sz w:val="24"/>
-          <w:szCs w:val="24"/>
-          <w:lang w:val="de-DE"/>
-        </w:rPr>
-      </w:pPr>
-      <w:r>
-        <w:rPr>
-          <w:sz w:val="24"/>
+          <w:szCs w:val="24"/>
+          <w:lang w:val="de-DE"/>
+        </w:rPr>
+      </w:pPr>
+      <w:r>
+        <w:rPr>
           <w:szCs w:val="24"/>
           <w:lang w:val="de-DE"/>
         </w:rPr>
@@ -655,14 +821,12 @@
     <w:p>
       <w:pPr>
         <w:rPr>
-          <w:sz w:val="24"/>
-          <w:szCs w:val="24"/>
-          <w:lang w:val="de-DE"/>
-        </w:rPr>
-      </w:pPr>
-      <w:r>
-        <w:rPr>
-          <w:sz w:val="24"/>
+          <w:szCs w:val="24"/>
+          <w:lang w:val="de-DE"/>
+        </w:rPr>
+      </w:pPr>
+      <w:r>
+        <w:rPr>
           <w:szCs w:val="24"/>
           <w:lang w:val="de-DE"/>
         </w:rPr>
@@ -672,14 +836,12 @@
     <w:p>
       <w:pPr>
         <w:rPr>
-          <w:sz w:val="24"/>
-          <w:szCs w:val="24"/>
-          <w:lang w:val="de-DE"/>
-        </w:rPr>
-      </w:pPr>
-      <w:r>
-        <w:rPr>
-          <w:sz w:val="24"/>
+          <w:szCs w:val="24"/>
+          <w:lang w:val="de-DE"/>
+        </w:rPr>
+      </w:pPr>
+      <w:r>
+        <w:rPr>
           <w:szCs w:val="24"/>
           <w:lang w:val="de-DE"/>
         </w:rPr>
@@ -689,14 +851,12 @@
     <w:p>
       <w:pPr>
         <w:rPr>
-          <w:sz w:val="24"/>
-          <w:szCs w:val="24"/>
-          <w:lang w:val="de-DE"/>
-        </w:rPr>
-      </w:pPr>
-      <w:r>
-        <w:rPr>
-          <w:sz w:val="24"/>
+          <w:szCs w:val="24"/>
+          <w:lang w:val="de-DE"/>
+        </w:rPr>
+      </w:pPr>
+      <w:r>
+        <w:rPr>
           <w:szCs w:val="24"/>
           <w:lang w:val="de-DE"/>
         </w:rPr>
@@ -706,14 +866,12 @@
     <w:p>
       <w:pPr>
         <w:rPr>
-          <w:sz w:val="24"/>
-          <w:szCs w:val="24"/>
-          <w:lang w:val="de-DE"/>
-        </w:rPr>
-      </w:pPr>
-      <w:r>
-        <w:rPr>
-          <w:sz w:val="24"/>
+          <w:szCs w:val="24"/>
+          <w:lang w:val="de-DE"/>
+        </w:rPr>
+      </w:pPr>
+      <w:r>
+        <w:rPr>
           <w:szCs w:val="24"/>
           <w:lang w:val="de-DE"/>
         </w:rPr>
@@ -723,14 +881,12 @@
     <w:p>
       <w:pPr>
         <w:rPr>
-          <w:sz w:val="24"/>
-          <w:szCs w:val="24"/>
-          <w:lang w:val="de-DE"/>
-        </w:rPr>
-      </w:pPr>
-      <w:r>
-        <w:rPr>
-          <w:sz w:val="24"/>
+          <w:szCs w:val="24"/>
+          <w:lang w:val="de-DE"/>
+        </w:rPr>
+      </w:pPr>
+      <w:r>
+        <w:rPr>
           <w:szCs w:val="24"/>
           <w:lang w:val="de-DE"/>
         </w:rPr>
@@ -740,14 +896,12 @@
     <w:p>
       <w:pPr>
         <w:rPr>
-          <w:sz w:val="24"/>
-          <w:szCs w:val="24"/>
-          <w:lang w:val="de-DE"/>
-        </w:rPr>
-      </w:pPr>
-      <w:r>
-        <w:rPr>
-          <w:sz w:val="24"/>
+          <w:szCs w:val="24"/>
+          <w:lang w:val="de-DE"/>
+        </w:rPr>
+      </w:pPr>
+      <w:r>
+        <w:rPr>
           <w:szCs w:val="24"/>
           <w:lang w:val="de-DE"/>
         </w:rPr>
@@ -757,14 +911,12 @@
     <w:p>
       <w:pPr>
         <w:rPr>
-          <w:sz w:val="24"/>
-          <w:szCs w:val="24"/>
-          <w:lang w:val="de-DE"/>
-        </w:rPr>
-      </w:pPr>
-      <w:r>
-        <w:rPr>
-          <w:sz w:val="24"/>
+          <w:szCs w:val="24"/>
+          <w:lang w:val="de-DE"/>
+        </w:rPr>
+      </w:pPr>
+      <w:r>
+        <w:rPr>
           <w:szCs w:val="24"/>
           <w:lang w:val="de-DE"/>
         </w:rPr>
@@ -774,14 +926,12 @@
     <w:p>
       <w:pPr>
         <w:rPr>
-          <w:sz w:val="24"/>
-          <w:szCs w:val="24"/>
-          <w:lang w:val="de-DE"/>
-        </w:rPr>
-      </w:pPr>
-      <w:r>
-        <w:rPr>
-          <w:sz w:val="24"/>
+          <w:szCs w:val="24"/>
+          <w:lang w:val="de-DE"/>
+        </w:rPr>
+      </w:pPr>
+      <w:r>
+        <w:rPr>
           <w:szCs w:val="24"/>
           <w:lang w:val="de-DE"/>
         </w:rPr>
@@ -791,14 +941,12 @@
     <w:p>
       <w:pPr>
         <w:rPr>
-          <w:sz w:val="24"/>
-          <w:szCs w:val="24"/>
-          <w:lang w:val="de-DE"/>
-        </w:rPr>
-      </w:pPr>
-      <w:r>
-        <w:rPr>
-          <w:sz w:val="24"/>
+          <w:szCs w:val="24"/>
+          <w:lang w:val="de-DE"/>
+        </w:rPr>
+      </w:pPr>
+      <w:r>
+        <w:rPr>
           <w:szCs w:val="24"/>
           <w:lang w:val="de-DE"/>
         </w:rPr>
@@ -808,14 +956,12 @@
     <w:p>
       <w:pPr>
         <w:rPr>
-          <w:sz w:val="24"/>
-          <w:szCs w:val="24"/>
-          <w:lang w:val="de-DE"/>
-        </w:rPr>
-      </w:pPr>
-      <w:r>
-        <w:rPr>
-          <w:sz w:val="24"/>
+          <w:szCs w:val="24"/>
+          <w:lang w:val="de-DE"/>
+        </w:rPr>
+      </w:pPr>
+      <w:r>
+        <w:rPr>
           <w:szCs w:val="24"/>
           <w:lang w:val="de-DE"/>
         </w:rPr>
@@ -825,14 +971,12 @@
     <w:p>
       <w:pPr>
         <w:rPr>
-          <w:sz w:val="24"/>
-          <w:szCs w:val="24"/>
-          <w:lang w:val="de-DE"/>
-        </w:rPr>
-      </w:pPr>
-      <w:r>
-        <w:rPr>
-          <w:sz w:val="24"/>
+          <w:szCs w:val="24"/>
+          <w:lang w:val="de-DE"/>
+        </w:rPr>
+      </w:pPr>
+      <w:r>
+        <w:rPr>
           <w:szCs w:val="24"/>
           <w:lang w:val="de-DE"/>
         </w:rPr>
@@ -842,28 +986,17 @@
     <w:p>
       <w:pPr>
         <w:rPr>
-          <w:sz w:val="24"/>
-          <w:szCs w:val="24"/>
-          <w:lang w:val="de-DE"/>
-        </w:rPr>
-      </w:pPr>
-      <w:r>
-        <w:rPr>
-          <w:sz w:val="24"/>
+          <w:szCs w:val="24"/>
+          <w:lang w:val="de-DE"/>
+        </w:rPr>
+      </w:pPr>
+      <w:r>
+        <w:rPr>
           <w:szCs w:val="24"/>
           <w:lang w:val="de-DE"/>
         </w:rPr>
         <w:t>getVerleihkarteFuer(Medium) – Verleihkarte</w:t>
       </w:r>
-    </w:p>
-    <w:p>
-      <w:pPr>
-        <w:rPr>
-          <w:sz w:val="24"/>
-          <w:szCs w:val="24"/>
-          <w:lang w:val="de-DE"/>
-        </w:rPr>
-      </w:pPr>
     </w:p>
     <w:sectPr>
       <w:pgSz w:w="12240" w:h="15840"/>
@@ -1268,7 +1401,10 @@
   <w:style w:type="paragraph" w:default="1" w:styleId="Normal">
     <w:name w:val="Normal"/>
     <w:qFormat/>
-    <w:rsid w:val="00B84FF6"/>
+    <w:rsid w:val="00157BAE"/>
+    <w:rPr>
+      <w:sz w:val="24"/>
+    </w:rPr>
   </w:style>
   <w:style w:type="character" w:default="1" w:styleId="DefaultParagraphFont">
     <w:name w:val="Default Paragraph Font"/>
@@ -1296,6 +1432,15 @@
     <w:uiPriority w:val="99"/>
     <w:semiHidden/>
     <w:unhideWhenUsed/>
+  </w:style>
+  <w:style w:type="paragraph" w:styleId="NoSpacing">
+    <w:name w:val="No Spacing"/>
+    <w:uiPriority w:val="1"/>
+    <w:qFormat/>
+    <w:rsid w:val="00157BAE"/>
+    <w:pPr>
+      <w:spacing w:after="0" w:line="240" w:lineRule="auto"/>
+    </w:pPr>
   </w:style>
 </w:styles>
 </file>

</xml_diff>